<commit_message>
updates QC ?s & notes
</commit_message>
<xml_diff>
--- a/Study/Practice QC and Interview.docx
+++ b/Study/Practice QC and Interview.docx
@@ -5687,6 +5687,72 @@
           <w:szCs w:val="24"/>
         </w:rPr>
         <w:t>How can Angular consume services?</w:t>
+      </w:r>
+    </w:p>
+    <w:p>
+      <w:pPr>
+        <w:pStyle w:val="ListParagraph"/>
+        <w:numPr>
+          <w:ilvl w:val="0"/>
+          <w:numId w:val="3"/>
+        </w:numPr>
+        <w:rPr>
+          <w:rFonts w:asciiTheme="majorBidi" w:hAnsiTheme="majorBidi" w:cstheme="majorBidi"/>
+          <w:sz w:val="24"/>
+          <w:szCs w:val="24"/>
+        </w:rPr>
+      </w:pPr>
+      <w:r>
+        <w:rPr>
+          <w:rFonts w:asciiTheme="majorBidi" w:hAnsiTheme="majorBidi" w:cstheme="majorBidi"/>
+          <w:sz w:val="24"/>
+          <w:szCs w:val="24"/>
+        </w:rPr>
+        <w:t>What are forms in Angular?</w:t>
+      </w:r>
+    </w:p>
+    <w:p>
+      <w:pPr>
+        <w:pStyle w:val="ListParagraph"/>
+        <w:numPr>
+          <w:ilvl w:val="0"/>
+          <w:numId w:val="3"/>
+        </w:numPr>
+        <w:rPr>
+          <w:rFonts w:asciiTheme="majorBidi" w:hAnsiTheme="majorBidi" w:cstheme="majorBidi"/>
+          <w:sz w:val="24"/>
+          <w:szCs w:val="24"/>
+        </w:rPr>
+      </w:pPr>
+      <w:r>
+        <w:rPr>
+          <w:rFonts w:asciiTheme="majorBidi" w:hAnsiTheme="majorBidi" w:cstheme="majorBidi"/>
+          <w:sz w:val="24"/>
+          <w:szCs w:val="24"/>
+        </w:rPr>
+        <w:t>How do forms consume information?</w:t>
+      </w:r>
+    </w:p>
+    <w:p>
+      <w:pPr>
+        <w:pStyle w:val="ListParagraph"/>
+        <w:numPr>
+          <w:ilvl w:val="0"/>
+          <w:numId w:val="3"/>
+        </w:numPr>
+        <w:rPr>
+          <w:rFonts w:asciiTheme="majorBidi" w:hAnsiTheme="majorBidi" w:cstheme="majorBidi"/>
+          <w:sz w:val="24"/>
+          <w:szCs w:val="24"/>
+        </w:rPr>
+      </w:pPr>
+      <w:r>
+        <w:rPr>
+          <w:rFonts w:asciiTheme="majorBidi" w:hAnsiTheme="majorBidi" w:cstheme="majorBidi"/>
+          <w:sz w:val="24"/>
+          <w:szCs w:val="24"/>
+        </w:rPr>
+        <w:t>What is Reactive programming?</w:t>
       </w:r>
     </w:p>
     <w:sectPr>

</xml_diff>